<commit_message>
druha vize, brezovy haj, novoluni
</commit_message>
<xml_diff>
--- a/KRÁL TEMNOTY.docx
+++ b/KRÁL TEMNOTY.docx
@@ -7114,16 +7114,13 @@
         </w:rPr>
       </w:pPr>
       <w:r>
-        <w:t>jenž v pouť ženeš</w:t>
-      </w:r>
-      <w:r>
-        <w:t xml:space="preserve"> </w:t>
-      </w:r>
-      <w:r>
-        <w:t>je</w:t>
-      </w:r>
-      <w:r>
-        <w:t xml:space="preserve"> k ní</w:t>
+        <w:t xml:space="preserve">jež v pouť </w:t>
+      </w:r>
+      <w:r>
+        <w:t xml:space="preserve">tak </w:t>
+      </w:r>
+      <w:r>
+        <w:t>ženeš k ní</w:t>
       </w:r>
       <w:r>
         <w:t>.</w:t>
@@ -7157,9 +7154,6 @@
       </w:r>
       <w:r>
         <w:t xml:space="preserve"> drozd</w:t>
-      </w:r>
-      <w:r>
-        <w:t xml:space="preserve">  </w:t>
       </w:r>
     </w:p>
     <w:p>
@@ -19177,6 +19171,16 @@
           <w:szCs w:val="32"/>
           <w:lang w:eastAsia="cs-CZ"/>
         </w:rPr>
+        <w:t xml:space="preserve">a </w:t>
+      </w:r>
+      <w:r>
+        <w:rPr>
+          <w:rFonts w:ascii="Times New Roman" w:eastAsia="Times New Roman" w:hAnsi="Times New Roman" w:cs="Times New Roman"/>
+          <w:color w:val="000000"/>
+          <w:sz w:val="32"/>
+          <w:szCs w:val="32"/>
+          <w:lang w:eastAsia="cs-CZ"/>
+        </w:rPr>
         <w:t>večer znovu</w:t>
       </w:r>
       <w:r>
@@ -19187,17 +19191,17 @@
           <w:szCs w:val="32"/>
           <w:lang w:eastAsia="cs-CZ"/>
         </w:rPr>
-        <w:t xml:space="preserve"> </w:t>
-      </w:r>
-      <w:r>
-        <w:rPr>
-          <w:rFonts w:ascii="Times New Roman" w:eastAsia="Times New Roman" w:hAnsi="Times New Roman" w:cs="Times New Roman"/>
-          <w:color w:val="000000"/>
-          <w:sz w:val="32"/>
-          <w:szCs w:val="32"/>
-          <w:lang w:eastAsia="cs-CZ"/>
-        </w:rPr>
-        <w:t>a znovu</w:t>
+        <w:t>. Z</w:t>
+      </w:r>
+      <w:r>
+        <w:rPr>
+          <w:rFonts w:ascii="Times New Roman" w:eastAsia="Times New Roman" w:hAnsi="Times New Roman" w:cs="Times New Roman"/>
+          <w:color w:val="000000"/>
+          <w:sz w:val="32"/>
+          <w:szCs w:val="32"/>
+          <w:lang w:eastAsia="cs-CZ"/>
+        </w:rPr>
+        <w:t>novu</w:t>
       </w:r>
       <w:r>
         <w:rPr>
@@ -21230,6 +21234,9 @@
         <w:pStyle w:val="Sloka"/>
       </w:pPr>
       <w:r>
+        <w:t xml:space="preserve">ladně </w:t>
+      </w:r>
+      <w:r>
         <w:t>hl</w:t>
       </w:r>
       <w:r>
@@ -21242,16 +21249,103 @@
         <w:t xml:space="preserve"> mou tvář</w:t>
       </w:r>
       <w:r>
+        <w:t xml:space="preserve"> </w:t>
+      </w:r>
+      <w:r>
+        <w:t>paže</w:t>
+      </w:r>
+      <w:r>
+        <w:t xml:space="preserve"> vzduchu</w:t>
+      </w:r>
+      <w:r>
+        <w:t>,</w:t>
+      </w:r>
+    </w:p>
+    <w:p>
+      <w:pPr>
+        <w:pStyle w:val="Sloka"/>
+        <w:rPr>
+          <w:sz w:val="24"/>
+          <w:szCs w:val="24"/>
+        </w:rPr>
+      </w:pPr>
+      <w:r>
+        <w:t xml:space="preserve">jež otáčí </w:t>
+      </w:r>
+      <w:r>
+        <w:t>směrem</w:t>
+      </w:r>
+      <w:r>
+        <w:t xml:space="preserve"> našich duchů</w:t>
+      </w:r>
+      <w:r>
+        <w:t>,</w:t>
+      </w:r>
+    </w:p>
+    <w:p>
+      <w:pPr>
+        <w:pStyle w:val="Sloka"/>
+        <w:rPr>
+          <w:sz w:val="24"/>
+          <w:szCs w:val="24"/>
+        </w:rPr>
+      </w:pPr>
+      <w:r>
+        <w:t>kým</w:t>
+      </w:r>
+      <w:r>
+        <w:t xml:space="preserve"> hledí stébla</w:t>
+      </w:r>
+      <w:r>
+        <w:t xml:space="preserve"> i</w:t>
+      </w:r>
+      <w:r>
+        <w:t xml:space="preserve"> trávy pln</w:t>
+      </w:r>
+    </w:p>
+    <w:p>
+      <w:pPr>
+        <w:pStyle w:val="Sloka"/>
+        <w:rPr>
+          <w:sz w:val="24"/>
+          <w:szCs w:val="24"/>
+        </w:rPr>
+      </w:pPr>
+    </w:p>
+    <w:p>
+      <w:pPr>
+        <w:pStyle w:val="Sloka"/>
+        <w:rPr>
+          <w:sz w:val="24"/>
+          <w:szCs w:val="24"/>
+        </w:rPr>
+      </w:pPr>
+      <w:r>
+        <w:t>j</w:t>
+      </w:r>
+      <w:r>
         <w:t>i</w:t>
       </w:r>
       <w:r>
         <w:t xml:space="preserve"> </w:t>
       </w:r>
       <w:r>
-        <w:t>paže</w:t>
-      </w:r>
-      <w:r>
-        <w:t xml:space="preserve"> vzduchu</w:t>
+        <w:t>svět</w:t>
+      </w:r>
+      <w:r>
+        <w:t xml:space="preserve"> </w:t>
+      </w:r>
+      <w:r>
+        <w:t>své</w:t>
+      </w:r>
+      <w:r>
+        <w:t xml:space="preserve"> </w:t>
+      </w:r>
+      <w:r>
+        <w:t>šíře i</w:t>
+      </w:r>
+      <w:r>
+        <w:t xml:space="preserve"> jiných zrn</w:t>
       </w:r>
       <w:r>
         <w:t>,</w:t>
@@ -21266,168 +21360,72 @@
         </w:rPr>
       </w:pPr>
       <w:r>
-        <w:t>je</w:t>
-      </w:r>
-      <w:r>
-        <w:t>n</w:t>
-      </w:r>
-      <w:r>
-        <w:t xml:space="preserve">ž otáčí </w:t>
-      </w:r>
-      <w:r>
-        <w:t>ji</w:t>
+        <w:t>on</w:t>
+      </w:r>
+      <w:r>
+        <w:t>en</w:t>
       </w:r>
       <w:r>
         <w:t xml:space="preserve"> </w:t>
       </w:r>
       <w:r>
-        <w:t>směrem</w:t>
-      </w:r>
-      <w:r>
-        <w:t xml:space="preserve"> našich duchů</w:t>
-      </w:r>
-      <w:r>
-        <w:t>,</w:t>
-      </w:r>
-    </w:p>
-    <w:p>
-      <w:pPr>
-        <w:pStyle w:val="Sloka"/>
-        <w:rPr>
-          <w:sz w:val="24"/>
-          <w:szCs w:val="24"/>
-        </w:rPr>
-      </w:pPr>
-      <w:r>
-        <w:t>kterým hledí stébla</w:t>
-      </w:r>
-      <w:r>
-        <w:t xml:space="preserve"> i</w:t>
-      </w:r>
-      <w:r>
-        <w:t xml:space="preserve"> trávy pln</w:t>
-      </w:r>
-    </w:p>
-    <w:p>
-      <w:pPr>
-        <w:pStyle w:val="Sloka"/>
-        <w:rPr>
-          <w:sz w:val="24"/>
-          <w:szCs w:val="24"/>
-        </w:rPr>
-      </w:pPr>
-    </w:p>
-    <w:p>
-      <w:pPr>
-        <w:pStyle w:val="Sloka"/>
-        <w:rPr>
-          <w:sz w:val="24"/>
-          <w:szCs w:val="24"/>
-        </w:rPr>
-      </w:pPr>
-      <w:r>
-        <w:t>j</w:t>
+        <w:t xml:space="preserve">plátnem </w:t>
+      </w:r>
+      <w:r>
+        <w:t xml:space="preserve">slunci </w:t>
+      </w:r>
+      <w:r>
+        <w:t>svého druhu</w:t>
+      </w:r>
+    </w:p>
+    <w:p>
+      <w:pPr>
+        <w:pStyle w:val="Sloka"/>
+      </w:pPr>
+      <w:r>
+        <w:t>obří, jedním tahem</w:t>
+      </w:r>
+      <w:r>
+        <w:t xml:space="preserve"> </w:t>
+      </w:r>
+      <w:proofErr w:type="gramStart"/>
+      <w:r>
+        <w:t>zná</w:t>
+      </w:r>
+      <w:r>
+        <w:t>t</w:t>
       </w:r>
       <w:r>
         <w:t>i</w:t>
       </w:r>
+      <w:proofErr w:type="gramEnd"/>
+      <w:r>
+        <w:t xml:space="preserve"> duhu,</w:t>
+      </w:r>
+    </w:p>
+    <w:p>
+      <w:pPr>
+        <w:pStyle w:val="Sloka"/>
+      </w:pPr>
+      <w:r>
+        <w:t>která</w:t>
+      </w:r>
       <w:r>
         <w:t xml:space="preserve"> </w:t>
       </w:r>
       <w:r>
-        <w:t>svět</w:t>
-      </w:r>
-      <w:r>
-        <w:t xml:space="preserve"> pásem</w:t>
-      </w:r>
-      <w:r>
-        <w:t xml:space="preserve"> své</w:t>
+        <w:t xml:space="preserve">svádí </w:t>
+      </w:r>
+      <w:r>
+        <w:t xml:space="preserve">krok </w:t>
+      </w:r>
+      <w:r>
+        <w:t>i</w:t>
       </w:r>
       <w:r>
         <w:t xml:space="preserve"> </w:t>
       </w:r>
       <w:r>
-        <w:t>šíře i</w:t>
-      </w:r>
-      <w:r>
-        <w:t xml:space="preserve"> jiných zrn;</w:t>
-      </w:r>
-    </w:p>
-    <w:p>
-      <w:pPr>
-        <w:pStyle w:val="Sloka"/>
-        <w:rPr>
-          <w:sz w:val="24"/>
-          <w:szCs w:val="24"/>
-        </w:rPr>
-      </w:pPr>
-      <w:r>
-        <w:t>on</w:t>
-      </w:r>
-      <w:r>
-        <w:t>en</w:t>
-      </w:r>
-      <w:r>
-        <w:t xml:space="preserve"> </w:t>
-      </w:r>
-      <w:r>
-        <w:t xml:space="preserve">plátnem </w:t>
-      </w:r>
-      <w:r>
-        <w:t xml:space="preserve">slunci </w:t>
-      </w:r>
-      <w:r>
-        <w:t>svého druhu</w:t>
-      </w:r>
-    </w:p>
-    <w:p>
-      <w:pPr>
-        <w:pStyle w:val="Sloka"/>
-      </w:pPr>
-      <w:r>
-        <w:t>obří, jedním tahem</w:t>
-      </w:r>
-      <w:r>
-        <w:t xml:space="preserve"> </w:t>
-      </w:r>
-      <w:proofErr w:type="gramStart"/>
-      <w:r>
-        <w:t>zná</w:t>
-      </w:r>
-      <w:r>
-        <w:t>t</w:t>
-      </w:r>
-      <w:r>
-        <w:t>i</w:t>
-      </w:r>
-      <w:proofErr w:type="gramEnd"/>
-      <w:r>
-        <w:t xml:space="preserve"> duhu,</w:t>
-      </w:r>
-    </w:p>
-    <w:p>
-      <w:pPr>
-        <w:pStyle w:val="Sloka"/>
-      </w:pPr>
-      <w:r>
-        <w:t>jež</w:t>
-      </w:r>
-      <w:r>
-        <w:t xml:space="preserve"> </w:t>
-      </w:r>
-      <w:r>
-        <w:t xml:space="preserve">svádí </w:t>
-      </w:r>
-      <w:r>
-        <w:t xml:space="preserve">krok </w:t>
-      </w:r>
-      <w:r>
-        <w:t>i</w:t>
-      </w:r>
-      <w:r>
-        <w:t xml:space="preserve"> </w:t>
-      </w:r>
-      <w:r>
         <w:t>plachých</w:t>
       </w:r>
       <w:r>
@@ -21436,28 +21434,6 @@
       <w:r>
         <w:t>.</w:t>
       </w:r>
-    </w:p>
-    <w:p>
-      <w:pPr>
-        <w:rPr>
-          <w:rFonts w:ascii="Times New Roman" w:eastAsia="Times New Roman" w:hAnsi="Times New Roman" w:cs="Times New Roman"/>
-          <w:color w:val="000000"/>
-          <w:sz w:val="32"/>
-          <w:szCs w:val="32"/>
-          <w:lang w:eastAsia="cs-CZ"/>
-        </w:rPr>
-      </w:pPr>
-    </w:p>
-    <w:p>
-      <w:pPr>
-        <w:rPr>
-          <w:rFonts w:ascii="Times New Roman" w:eastAsia="Times New Roman" w:hAnsi="Times New Roman" w:cs="Times New Roman"/>
-          <w:color w:val="000000"/>
-          <w:sz w:val="32"/>
-          <w:szCs w:val="32"/>
-          <w:lang w:eastAsia="cs-CZ"/>
-        </w:rPr>
-      </w:pPr>
     </w:p>
     <w:p>
       <w:pPr>
@@ -22612,6 +22588,14 @@
           <w:sz w:val="32"/>
           <w:szCs w:val="32"/>
         </w:rPr>
+        <w:t>,</w:t>
+      </w:r>
+      <w:r>
+        <w:rPr>
+          <w:color w:val="000000"/>
+          <w:sz w:val="32"/>
+          <w:szCs w:val="32"/>
+        </w:rPr>
         <w:t xml:space="preserve"> a</w:t>
       </w:r>
       <w:r>
@@ -22620,7 +22604,47 @@
           <w:sz w:val="32"/>
           <w:szCs w:val="32"/>
         </w:rPr>
-        <w:t xml:space="preserve"> slova žádná.</w:t>
+        <w:t>ni</w:t>
+      </w:r>
+      <w:r>
+        <w:rPr>
+          <w:color w:val="000000"/>
+          <w:sz w:val="32"/>
+          <w:szCs w:val="32"/>
+        </w:rPr>
+        <w:t xml:space="preserve"> slov</w:t>
+      </w:r>
+      <w:r>
+        <w:rPr>
+          <w:color w:val="000000"/>
+          <w:sz w:val="32"/>
+          <w:szCs w:val="32"/>
+        </w:rPr>
+        <w:t>o</w:t>
+      </w:r>
+      <w:r>
+        <w:rPr>
+          <w:color w:val="000000"/>
+          <w:sz w:val="32"/>
+          <w:szCs w:val="32"/>
+        </w:rPr>
+        <w:t xml:space="preserve"> žádn</w:t>
+      </w:r>
+      <w:r>
+        <w:rPr>
+          <w:color w:val="000000"/>
+          <w:sz w:val="32"/>
+          <w:szCs w:val="32"/>
+        </w:rPr>
+        <w:t>é</w:t>
+      </w:r>
+      <w:r>
+        <w:rPr>
+          <w:color w:val="000000"/>
+          <w:sz w:val="32"/>
+          <w:szCs w:val="32"/>
+        </w:rPr>
+        <w:t>.</w:t>
       </w:r>
       <w:r>
         <w:br w:type="page"/>
@@ -22842,7 +22866,13 @@
         <w:pStyle w:val="Sloka"/>
       </w:pPr>
       <w:r>
-        <w:t>jež mám jen pro bol a rmutný brek</w:t>
+        <w:t xml:space="preserve">jež </w:t>
+      </w:r>
+      <w:r>
+        <w:t>nesu</w:t>
+      </w:r>
+      <w:r>
+        <w:t xml:space="preserve"> jen pro bol a rmutný brek</w:t>
       </w:r>
     </w:p>
     <w:p>
@@ -23767,7 +23797,13 @@
         <w:t xml:space="preserve"> vonn</w:t>
       </w:r>
       <w:r>
-        <w:t>ý v mých</w:t>
+        <w:t xml:space="preserve">ý v </w:t>
+      </w:r>
+      <w:r>
+        <w:t>ni</w:t>
+      </w:r>
+      <w:r>
+        <w:t>ch</w:t>
       </w:r>
       <w:r>
         <w:t>.</w:t>
@@ -23843,7 +23879,16 @@
         <w:t>nesu</w:t>
       </w:r>
       <w:r>
-        <w:t xml:space="preserve"> žezlo, nemám zde korunu, trůn</w:t>
+        <w:t xml:space="preserve"> žezlo,</w:t>
+      </w:r>
+      <w:r>
+        <w:t xml:space="preserve"> korunu</w:t>
+      </w:r>
+      <w:r>
+        <w:t>,</w:t>
+      </w:r>
+      <w:r>
+        <w:t xml:space="preserve"> nemám zde trůn</w:t>
       </w:r>
     </w:p>
     <w:p>
@@ -23899,10 +23944,10 @@
         <w:t>Po spodině levituji</w:t>
       </w:r>
       <w:r>
-        <w:t>. C</w:t>
-      </w:r>
-      <w:r>
-        <w:t>o</w:t>
+        <w:t xml:space="preserve">. </w:t>
+      </w:r>
+      <w:r>
+        <w:t>Za</w:t>
       </w:r>
       <w:r>
         <w:t xml:space="preserve"> horizont obzorů</w:t>
@@ -23929,7 +23974,16 @@
         <w:t>hory tvář</w:t>
       </w:r>
       <w:r>
-        <w:t xml:space="preserve"> a </w:t>
+        <w:t>,</w:t>
+      </w:r>
+      <w:r>
+        <w:t xml:space="preserve"> </w:t>
+      </w:r>
+      <w:r>
+        <w:t>t</w:t>
+      </w:r>
+      <w:r>
+        <w:t xml:space="preserve">a </w:t>
       </w:r>
       <w:r>
         <w:t xml:space="preserve">ráno </w:t>
@@ -23953,7 +24007,7 @@
         </w:rPr>
       </w:pPr>
       <w:r>
-        <w:t>až</w:t>
+        <w:t>co</w:t>
       </w:r>
       <w:r>
         <w:t xml:space="preserve"> Vám slunce barvy své zas</w:t>
@@ -24031,59 +24085,398 @@
         </w:rPr>
       </w:pPr>
       <w:r>
-        <w:t>jež duch jasný</w:t>
-      </w:r>
-      <w:r>
-        <w:t xml:space="preserve"> plane</w:t>
-      </w:r>
-      <w:r>
-        <w:t xml:space="preserve"> i blýská v tento svět</w:t>
+        <w:t xml:space="preserve">jež </w:t>
+      </w:r>
+      <w:r>
+        <w:t>plane</w:t>
+      </w:r>
+      <w:r>
+        <w:t xml:space="preserve">, </w:t>
+      </w:r>
+      <w:r>
+        <w:t>blýská</w:t>
+      </w:r>
+      <w:r>
+        <w:t>, jiskří</w:t>
+      </w:r>
+      <w:r>
+        <w:t xml:space="preserve"> v </w:t>
+      </w:r>
+      <w:r>
+        <w:t>tento</w:t>
+      </w:r>
+      <w:r>
+        <w:t xml:space="preserve"> svět</w:t>
+      </w:r>
+    </w:p>
+    <w:p>
+      <w:pPr>
+        <w:pStyle w:val="Sloka"/>
+        <w:rPr>
+          <w:sz w:val="24"/>
+          <w:szCs w:val="24"/>
+        </w:rPr>
+      </w:pPr>
+    </w:p>
+    <w:p>
+      <w:pPr>
+        <w:pStyle w:val="Sloka"/>
+        <w:rPr>
+          <w:sz w:val="24"/>
+          <w:szCs w:val="24"/>
+        </w:rPr>
+      </w:pPr>
+      <w:r>
+        <w:t>jako</w:t>
+      </w:r>
+      <w:r>
+        <w:t xml:space="preserve"> </w:t>
+      </w:r>
+      <w:proofErr w:type="spellStart"/>
+      <w:r>
+        <w:t>Galadriel</w:t>
+      </w:r>
+      <w:proofErr w:type="spellEnd"/>
+      <w:r>
+        <w:t xml:space="preserve"> sama</w:t>
       </w:r>
       <w:r>
         <w:t>,</w:t>
       </w:r>
-    </w:p>
-    <w:p>
-      <w:pPr>
-        <w:pStyle w:val="Sloka"/>
-        <w:rPr>
-          <w:sz w:val="24"/>
-          <w:szCs w:val="24"/>
-        </w:rPr>
-      </w:pPr>
-    </w:p>
-    <w:p>
-      <w:pPr>
-        <w:pStyle w:val="Sloka"/>
-        <w:rPr>
-          <w:sz w:val="24"/>
-          <w:szCs w:val="24"/>
-        </w:rPr>
-      </w:pPr>
-      <w:r>
-        <w:t>jako</w:t>
-      </w:r>
       <w:r>
         <w:t xml:space="preserve"> </w:t>
       </w:r>
-      <w:proofErr w:type="spellStart"/>
-      <w:r>
-        <w:t>Galadriel</w:t>
-      </w:r>
-      <w:proofErr w:type="spellEnd"/>
-      <w:r>
-        <w:t xml:space="preserve"> sama </w:t>
+      <w:r>
+        <w:t>kráčí</w:t>
+      </w:r>
+      <w:r>
+        <w:t xml:space="preserve"> natolik </w:t>
+      </w:r>
+      <w:r>
+        <w:t>zlehka</w:t>
+      </w:r>
+      <w:r>
+        <w:t>,</w:t>
+      </w:r>
+    </w:p>
+    <w:p>
+      <w:pPr>
+        <w:pStyle w:val="Sloka"/>
+        <w:rPr>
+          <w:sz w:val="24"/>
+          <w:szCs w:val="24"/>
+        </w:rPr>
+      </w:pPr>
+      <w:r>
+        <w:t>jen</w:t>
+      </w:r>
+      <w:r>
+        <w:t xml:space="preserve"> </w:t>
+      </w:r>
+      <w:r>
+        <w:t>hluchý</w:t>
+      </w:r>
+      <w:r>
+        <w:t xml:space="preserve"> </w:t>
+      </w:r>
+      <w:r>
+        <w:t>krok</w:t>
+      </w:r>
+      <w:r>
+        <w:t xml:space="preserve"> jej</w:t>
+      </w:r>
+      <w:r>
+        <w:t xml:space="preserve"> chůz</w:t>
+      </w:r>
+      <w:r>
+        <w:t>e</w:t>
+      </w:r>
+      <w:r>
+        <w:t xml:space="preserve"> </w:t>
+      </w:r>
+      <w:r>
+        <w:t>vy</w:t>
+      </w:r>
+      <w:r>
+        <w:t>zní.</w:t>
+      </w:r>
+    </w:p>
+    <w:p>
+      <w:pPr>
+        <w:pStyle w:val="Sloka"/>
+        <w:rPr>
+          <w:sz w:val="24"/>
+          <w:szCs w:val="24"/>
+        </w:rPr>
+      </w:pPr>
+      <w:r>
+        <w:t xml:space="preserve">Tu </w:t>
+      </w:r>
+      <w:r>
+        <w:t>já</w:t>
+      </w:r>
+      <w:r>
+        <w:t xml:space="preserve"> zn</w:t>
+      </w:r>
+      <w:r>
+        <w:t>ám</w:t>
+      </w:r>
+      <w:r>
+        <w:t xml:space="preserve"> a</w:t>
+      </w:r>
+      <w:r>
+        <w:t xml:space="preserve"> poznám </w:t>
+      </w:r>
+      <w:r>
+        <w:t>rád i</w:t>
+      </w:r>
+      <w:r>
+        <w:t xml:space="preserve"> </w:t>
+      </w:r>
+      <w:r>
+        <w:t>Nocí</w:t>
+      </w:r>
+      <w:r>
+        <w:t xml:space="preserve"> dneška</w:t>
+      </w:r>
+      <w:r>
+        <w:t>.</w:t>
+      </w:r>
+    </w:p>
+    <w:p>
+      <w:pPr>
+        <w:pStyle w:val="Sloka"/>
+        <w:rPr>
+          <w:sz w:val="24"/>
+          <w:szCs w:val="24"/>
+        </w:rPr>
+      </w:pPr>
+    </w:p>
+    <w:p>
+      <w:pPr>
+        <w:pStyle w:val="Sloka"/>
+        <w:rPr>
+          <w:sz w:val="24"/>
+          <w:szCs w:val="24"/>
+        </w:rPr>
+      </w:pPr>
+      <w:r>
+        <w:t>T</w:t>
+      </w:r>
+      <w:r>
+        <w:t>eče čas,</w:t>
+      </w:r>
+      <w:r>
+        <w:t xml:space="preserve"> </w:t>
+      </w:r>
+      <w:r>
+        <w:t>v němž</w:t>
+      </w:r>
+      <w:r>
+        <w:t xml:space="preserve"> </w:t>
+      </w:r>
+      <w:r>
+        <w:t>lačním, zaživa duše</w:t>
+      </w:r>
+      <w:r>
+        <w:t xml:space="preserve"> sn</w:t>
+      </w:r>
+      <w:r>
+        <w:t>í</w:t>
+      </w:r>
+      <w:r>
+        <w:t>,</w:t>
+      </w:r>
+    </w:p>
+    <w:p>
+      <w:pPr>
+        <w:pStyle w:val="Sloka"/>
+        <w:rPr>
+          <w:sz w:val="24"/>
+          <w:szCs w:val="24"/>
+        </w:rPr>
+      </w:pPr>
+      <w:r>
+        <w:t>j</w:t>
+      </w:r>
+      <w:r>
+        <w:t xml:space="preserve">á </w:t>
+      </w:r>
+      <w:r>
+        <w:t>ne</w:t>
+      </w:r>
+      <w:r>
+        <w:t>napil se</w:t>
+      </w:r>
+      <w:r>
+        <w:t xml:space="preserve"> </w:t>
+      </w:r>
+      <w:r>
+        <w:t>sta dní</w:t>
+      </w:r>
+      <w:r>
+        <w:t>,</w:t>
+      </w:r>
+      <w:r>
+        <w:t xml:space="preserve"> </w:t>
+      </w:r>
+      <w:r>
+        <w:t>oč</w:t>
+      </w:r>
+      <w:r>
+        <w:t xml:space="preserve"> více</w:t>
+      </w:r>
+      <w:r>
+        <w:t xml:space="preserve"> ryzí</w:t>
+      </w:r>
+    </w:p>
+    <w:p>
+      <w:pPr>
+        <w:pStyle w:val="Sloka"/>
+        <w:rPr>
+          <w:sz w:val="24"/>
+          <w:szCs w:val="24"/>
+        </w:rPr>
+      </w:pPr>
+      <w:r>
+        <w:t>krásy nese</w:t>
+      </w:r>
+      <w:r>
+        <w:t>?</w:t>
+      </w:r>
+      <w:r>
+        <w:t xml:space="preserve"> </w:t>
+      </w:r>
+      <w:r>
+        <w:t>S</w:t>
+      </w:r>
+      <w:r>
+        <w:t>nad</w:t>
+      </w:r>
+      <w:r>
+        <w:t xml:space="preserve"> </w:t>
+      </w:r>
+      <w:r>
+        <w:t xml:space="preserve">celou </w:t>
+      </w:r>
+      <w:r>
+        <w:t>tou</w:t>
+      </w:r>
+      <w:r>
+        <w:t xml:space="preserve"> </w:t>
+      </w:r>
+      <w:r>
+        <w:t xml:space="preserve">teď </w:t>
+      </w:r>
+      <w:r>
+        <w:t>běsní</w:t>
+      </w:r>
+    </w:p>
+    <w:p>
+      <w:pPr>
+        <w:pStyle w:val="Sloka"/>
+        <w:rPr>
+          <w:sz w:val="24"/>
+          <w:szCs w:val="24"/>
+        </w:rPr>
+      </w:pPr>
+    </w:p>
+    <w:p>
+      <w:pPr>
+        <w:pStyle w:val="Sloka"/>
+        <w:rPr>
+          <w:sz w:val="24"/>
+          <w:szCs w:val="24"/>
+        </w:rPr>
+      </w:pPr>
+      <w:r>
+        <w:t>a krás jin</w:t>
+      </w:r>
+      <w:r>
+        <w:t>é</w:t>
+      </w:r>
+      <w:r>
+        <w:t xml:space="preserve"> haní </w:t>
+      </w:r>
+      <w:r>
+        <w:t>zástup dlouhý</w:t>
+      </w:r>
+      <w:r>
+        <w:t xml:space="preserve"> </w:t>
+      </w:r>
+      <w:r>
+        <w:t>k tisíci</w:t>
+      </w:r>
+    </w:p>
+    <w:p>
+      <w:pPr>
+        <w:pStyle w:val="Sloka"/>
+        <w:rPr>
+          <w:sz w:val="24"/>
+          <w:szCs w:val="24"/>
+        </w:rPr>
+      </w:pPr>
+      <w:r>
+        <w:t>je</w:t>
+      </w:r>
+      <w:r>
+        <w:t>j</w:t>
+      </w:r>
+      <w:r>
+        <w:t>í</w:t>
+      </w:r>
+      <w:r>
+        <w:t xml:space="preserve"> </w:t>
+      </w:r>
+      <w:r>
+        <w:t>jas</w:t>
+      </w:r>
+      <w:r>
+        <w:t xml:space="preserve"> </w:t>
+      </w:r>
+      <w:r>
+        <w:t>co</w:t>
+      </w:r>
+      <w:r>
+        <w:t xml:space="preserve"> slunce novu klid</w:t>
+      </w:r>
+      <w:r>
+        <w:t>,</w:t>
+      </w:r>
+    </w:p>
+    <w:p>
+      <w:pPr>
+        <w:pStyle w:val="Sloka"/>
+        <w:rPr>
+          <w:sz w:val="24"/>
+          <w:szCs w:val="24"/>
+        </w:rPr>
+      </w:pPr>
+      <w:r>
+        <w:t>ať</w:t>
+      </w:r>
+      <w:r>
+        <w:t xml:space="preserve"> </w:t>
+      </w:r>
+      <w:r>
+        <w:t>vyjde</w:t>
+      </w:r>
+      <w:r>
+        <w:t xml:space="preserve"> měsíc</w:t>
+      </w:r>
+      <w:r>
+        <w:t xml:space="preserve">, jas </w:t>
+      </w:r>
+      <w:r>
+        <w:t>rovný</w:t>
+      </w:r>
+      <w:r>
+        <w:t xml:space="preserve"> její líc</w:t>
       </w:r>
       <w:r>
         <w:t>i</w:t>
       </w:r>
       <w:r>
-        <w:t xml:space="preserve"> natolik j</w:t>
-      </w:r>
-      <w:r>
-        <w:t>de zlehka</w:t>
-      </w:r>
-      <w:r>
         <w:t>,</w:t>
       </w:r>
     </w:p>
@@ -24095,338 +24488,62 @@
           <w:szCs w:val="24"/>
         </w:rPr>
       </w:pPr>
-      <w:r>
-        <w:t>jen</w:t>
+    </w:p>
+    <w:p>
+      <w:pPr>
+        <w:pStyle w:val="Sloka"/>
+        <w:rPr>
+          <w:sz w:val="24"/>
+          <w:szCs w:val="24"/>
+        </w:rPr>
+      </w:pPr>
+      <w:r>
+        <w:t>t</w:t>
+      </w:r>
+      <w:r>
+        <w:t>é</w:t>
+      </w:r>
+      <w:r>
+        <w:t xml:space="preserve">, jež můj Stín </w:t>
+      </w:r>
+      <w:r>
+        <w:t>řež</w:t>
+      </w:r>
+      <w:r>
+        <w:t>e</w:t>
+      </w:r>
+      <w:r>
+        <w:t>,</w:t>
+      </w:r>
+      <w:r>
+        <w:t xml:space="preserve"> plaší</w:t>
+      </w:r>
+      <w:r>
+        <w:t>.</w:t>
       </w:r>
       <w:r>
         <w:t xml:space="preserve"> </w:t>
       </w:r>
       <w:r>
-        <w:t>hluchý</w:t>
-      </w:r>
-      <w:r>
-        <w:t xml:space="preserve"> </w:t>
-      </w:r>
-      <w:r>
-        <w:t>krok</w:t>
-      </w:r>
-      <w:r>
-        <w:t xml:space="preserve"> jej</w:t>
-      </w:r>
-      <w:r>
-        <w:t xml:space="preserve"> chůz</w:t>
-      </w:r>
-      <w:r>
-        <w:t>e</w:t>
-      </w:r>
-      <w:r>
-        <w:t xml:space="preserve"> </w:t>
-      </w:r>
-      <w:r>
-        <w:t>vy</w:t>
-      </w:r>
-      <w:r>
-        <w:t>zní.</w:t>
-      </w:r>
-    </w:p>
-    <w:p>
-      <w:pPr>
-        <w:pStyle w:val="Sloka"/>
-        <w:rPr>
-          <w:sz w:val="24"/>
-          <w:szCs w:val="24"/>
-        </w:rPr>
-      </w:pPr>
-      <w:r>
-        <w:t xml:space="preserve">Tu </w:t>
-      </w:r>
-      <w:r>
-        <w:t>já</w:t>
-      </w:r>
-      <w:r>
-        <w:t xml:space="preserve"> zn</w:t>
-      </w:r>
-      <w:r>
-        <w:t>ám</w:t>
-      </w:r>
-      <w:r>
-        <w:t xml:space="preserve"> a</w:t>
-      </w:r>
-      <w:r>
-        <w:t xml:space="preserve"> poznám </w:t>
-      </w:r>
-      <w:r>
-        <w:t>rád i</w:t>
-      </w:r>
-      <w:r>
-        <w:t xml:space="preserve"> </w:t>
-      </w:r>
-      <w:r>
-        <w:t>Nocí</w:t>
-      </w:r>
-      <w:r>
-        <w:t xml:space="preserve"> dneška,</w:t>
-      </w:r>
-    </w:p>
-    <w:p>
-      <w:pPr>
-        <w:pStyle w:val="Sloka"/>
-        <w:rPr>
-          <w:sz w:val="24"/>
-          <w:szCs w:val="24"/>
-        </w:rPr>
-      </w:pPr>
-    </w:p>
-    <w:p>
-      <w:pPr>
-        <w:pStyle w:val="Sloka"/>
-        <w:rPr>
-          <w:sz w:val="24"/>
-          <w:szCs w:val="24"/>
-        </w:rPr>
-      </w:pPr>
-      <w:r>
-        <w:t xml:space="preserve">zda </w:t>
-      </w:r>
-      <w:r>
-        <w:t>teče čas,</w:t>
-      </w:r>
-      <w:r>
-        <w:t xml:space="preserve"> </w:t>
-      </w:r>
-      <w:r>
-        <w:t>v němž</w:t>
-      </w:r>
-      <w:r>
-        <w:t xml:space="preserve"> </w:t>
-      </w:r>
-      <w:r>
-        <w:t>trpím</w:t>
-      </w:r>
-      <w:r>
-        <w:t xml:space="preserve"> </w:t>
-      </w:r>
-      <w:r>
-        <w:t>a</w:t>
-      </w:r>
-      <w:r>
-        <w:t xml:space="preserve"> </w:t>
-      </w:r>
-      <w:r>
-        <w:t xml:space="preserve">lačním </w:t>
-      </w:r>
-      <w:r>
-        <w:t>k</w:t>
-      </w:r>
-      <w:r>
-        <w:t>e</w:t>
-      </w:r>
-      <w:r>
-        <w:t xml:space="preserve"> dn</w:t>
-      </w:r>
-      <w:r>
-        <w:t>i</w:t>
-      </w:r>
-      <w:r>
-        <w:t>.</w:t>
-      </w:r>
-    </w:p>
-    <w:p>
-      <w:pPr>
-        <w:pStyle w:val="Sloka"/>
-        <w:rPr>
-          <w:sz w:val="24"/>
-          <w:szCs w:val="24"/>
-        </w:rPr>
-      </w:pPr>
-      <w:r>
-        <w:t>J</w:t>
-      </w:r>
-      <w:r>
-        <w:t xml:space="preserve">á </w:t>
-      </w:r>
-      <w:r>
-        <w:t>ne</w:t>
-      </w:r>
-      <w:r>
-        <w:t>napil se</w:t>
-      </w:r>
-      <w:r>
-        <w:t xml:space="preserve"> </w:t>
-      </w:r>
-      <w:r>
-        <w:t>sta dní</w:t>
-      </w:r>
-      <w:r>
-        <w:t xml:space="preserve"> a </w:t>
-      </w:r>
-      <w:r>
-        <w:t>oč</w:t>
-      </w:r>
-      <w:r>
-        <w:t xml:space="preserve"> více</w:t>
-      </w:r>
-    </w:p>
-    <w:p>
-      <w:pPr>
-        <w:pStyle w:val="Sloka"/>
-        <w:rPr>
-          <w:sz w:val="24"/>
-          <w:szCs w:val="24"/>
-        </w:rPr>
-      </w:pPr>
-      <w:r>
-        <w:t>krásy nese</w:t>
-      </w:r>
-      <w:r>
-        <w:t>?</w:t>
-      </w:r>
-      <w:r>
-        <w:t xml:space="preserve"> </w:t>
-      </w:r>
-      <w:r>
-        <w:t>S</w:t>
-      </w:r>
-      <w:r>
-        <w:t xml:space="preserve">ama tu </w:t>
-      </w:r>
-      <w:r>
-        <w:t>teď</w:t>
-      </w:r>
-      <w:r>
-        <w:t xml:space="preserve"> všechnu vlastní</w:t>
-      </w:r>
-    </w:p>
-    <w:p>
-      <w:pPr>
-        <w:pStyle w:val="Sloka"/>
-        <w:rPr>
-          <w:sz w:val="24"/>
-          <w:szCs w:val="24"/>
-        </w:rPr>
-      </w:pPr>
-    </w:p>
-    <w:p>
-      <w:pPr>
-        <w:pStyle w:val="Sloka"/>
-        <w:rPr>
-          <w:sz w:val="24"/>
-          <w:szCs w:val="24"/>
-        </w:rPr>
-      </w:pPr>
-      <w:r>
-        <w:t xml:space="preserve">a krás jiných haní </w:t>
-      </w:r>
-      <w:r>
-        <w:t>řadu dlouhou</w:t>
-      </w:r>
-      <w:r>
-        <w:t xml:space="preserve"> </w:t>
-      </w:r>
-      <w:r>
-        <w:t>tisíce</w:t>
-      </w:r>
-    </w:p>
-    <w:p>
-      <w:pPr>
-        <w:pStyle w:val="Sloka"/>
-        <w:rPr>
-          <w:sz w:val="24"/>
-          <w:szCs w:val="24"/>
-        </w:rPr>
-      </w:pPr>
-      <w:r>
-        <w:t>je</w:t>
-      </w:r>
-      <w:r>
-        <w:t>j</w:t>
-      </w:r>
-      <w:r>
-        <w:t>í</w:t>
-      </w:r>
-      <w:r>
-        <w:t xml:space="preserve"> </w:t>
-      </w:r>
-      <w:r>
-        <w:t>jas</w:t>
-      </w:r>
-      <w:r>
-        <w:t xml:space="preserve"> </w:t>
-      </w:r>
-      <w:r>
-        <w:t>co</w:t>
-      </w:r>
-      <w:r>
-        <w:t xml:space="preserve"> slunce novu klid</w:t>
-      </w:r>
-      <w:r>
-        <w:t>,</w:t>
-      </w:r>
-    </w:p>
-    <w:p>
-      <w:pPr>
-        <w:pStyle w:val="Sloka"/>
-        <w:rPr>
-          <w:sz w:val="24"/>
-          <w:szCs w:val="24"/>
-        </w:rPr>
-      </w:pPr>
-      <w:r>
-        <w:t>ať</w:t>
-      </w:r>
-      <w:r>
-        <w:t xml:space="preserve"> přijde měsíc</w:t>
-      </w:r>
-      <w:r>
-        <w:t xml:space="preserve"> </w:t>
-      </w:r>
-      <w:r>
-        <w:t>k nám</w:t>
-      </w:r>
-      <w:r>
-        <w:t>, jen svitnou její líce</w:t>
-      </w:r>
-      <w:r>
-        <w:t>,</w:t>
-      </w:r>
-    </w:p>
-    <w:p>
-      <w:pPr>
-        <w:pStyle w:val="Sloka"/>
-        <w:rPr>
-          <w:sz w:val="24"/>
-          <w:szCs w:val="24"/>
-        </w:rPr>
-      </w:pPr>
-    </w:p>
-    <w:p>
-      <w:pPr>
-        <w:pStyle w:val="Sloka"/>
-        <w:rPr>
-          <w:sz w:val="24"/>
-          <w:szCs w:val="24"/>
-        </w:rPr>
-      </w:pPr>
-      <w:r>
-        <w:t xml:space="preserve">ty, jež můj Stín </w:t>
-      </w:r>
-      <w:r>
-        <w:t>řežou,</w:t>
-      </w:r>
-      <w:r>
-        <w:t xml:space="preserve"> plaší, však s ní bít</w:t>
-      </w:r>
-    </w:p>
-    <w:p>
-      <w:pPr>
-        <w:pStyle w:val="Sloka"/>
-        <w:rPr>
-          <w:sz w:val="24"/>
-          <w:szCs w:val="24"/>
-        </w:rPr>
-      </w:pPr>
-      <w:r>
-        <w:t>temn</w:t>
+        <w:t>V</w:t>
+      </w:r>
+      <w:r>
+        <w:t>šak s ní bít</w:t>
+      </w:r>
+    </w:p>
+    <w:p>
+      <w:pPr>
+        <w:pStyle w:val="Sloka"/>
+        <w:rPr>
+          <w:sz w:val="24"/>
+          <w:szCs w:val="24"/>
+        </w:rPr>
+      </w:pPr>
+      <w:r>
+        <w:t>T</w:t>
+      </w:r>
+      <w:r>
+        <w:t>emn</w:t>
       </w:r>
       <w:r>
         <w:t>é</w:t>
@@ -24568,7 +24685,13 @@
         </w:rPr>
       </w:pPr>
       <w:r>
-        <w:t xml:space="preserve">má krev a její, slast tou tíhou </w:t>
+        <w:t xml:space="preserve">má krev a její, slast </w:t>
+      </w:r>
+      <w:r>
+        <w:t xml:space="preserve">s </w:t>
+      </w:r>
+      <w:r>
+        <w:t xml:space="preserve">tou tíhou </w:t>
       </w:r>
       <w:r>
         <w:t>vánek</w:t>
@@ -24646,6 +24769,9 @@
         <w:t>anjelem</w:t>
       </w:r>
       <w:proofErr w:type="spellEnd"/>
+      <w:r>
+        <w:t>.</w:t>
+      </w:r>
     </w:p>
     <w:p>
       <w:pPr>
@@ -26079,7 +26205,10 @@
         <w:t>jemné</w:t>
       </w:r>
       <w:r>
-        <w:t xml:space="preserve">  jako</w:t>
+        <w:t xml:space="preserve">  </w:t>
+      </w:r>
+      <w:r>
+        <w:t>jako</w:t>
       </w:r>
       <w:proofErr w:type="gramEnd"/>
       <w:r>
@@ -26095,7 +26224,13 @@
         <w:t xml:space="preserve"> </w:t>
       </w:r>
       <w:r>
-        <w:t xml:space="preserve">já </w:t>
+        <w:t>j</w:t>
+      </w:r>
+      <w:r>
+        <w:t>sem</w:t>
+      </w:r>
+      <w:r>
+        <w:t xml:space="preserve"> </w:t>
       </w:r>
       <w:r>
         <w:t>její</w:t>
@@ -26112,6 +26247,30 @@
         <w:pStyle w:val="Sloka"/>
       </w:pPr>
       <w:r>
+        <w:tab/>
+        <w:t>jemnější znal jsem její dlaň</w:t>
+      </w:r>
+    </w:p>
+    <w:p>
+      <w:pPr>
+        <w:pStyle w:val="Sloka"/>
+        <w:ind w:firstLine="708"/>
+      </w:pPr>
+      <w:r>
+        <w:t>dnes je</w:t>
+      </w:r>
+      <w:r>
+        <w:t xml:space="preserve"> </w:t>
+      </w:r>
+      <w:r>
+        <w:t>cizí však</w:t>
+      </w:r>
+    </w:p>
+    <w:p>
+      <w:pPr>
+        <w:pStyle w:val="Sloka"/>
+      </w:pPr>
+      <w:r>
         <w:t>ať</w:t>
       </w:r>
       <w:r>
@@ -26123,12 +26282,15 @@
       </w:r>
       <w:proofErr w:type="spellEnd"/>
       <w:r>
-        <w:t xml:space="preserve"> nad</w:t>
-      </w:r>
-      <w:r>
         <w:t xml:space="preserve"> </w:t>
       </w:r>
       <w:r>
+        <w:t>po</w:t>
+      </w:r>
+      <w:r>
+        <w:t xml:space="preserve"> </w:t>
+      </w:r>
+      <w:r>
         <w:t>oblaka</w:t>
       </w:r>
     </w:p>
@@ -26225,10 +26387,10 @@
         <w:t xml:space="preserve">trůn můj </w:t>
       </w:r>
       <w:r>
-        <w:t>nebrala</w:t>
-      </w:r>
-      <w:r>
-        <w:t xml:space="preserve"> mi!</w:t>
+        <w:t>nezažehla</w:t>
+      </w:r>
+      <w:r>
+        <w:t>!</w:t>
       </w:r>
     </w:p>
     <w:p>
@@ -26265,85 +26427,87 @@
         <w:t>tiši</w:t>
       </w:r>
       <w:proofErr w:type="spellEnd"/>
+    </w:p>
+    <w:p>
+      <w:pPr>
+        <w:pStyle w:val="Sloka"/>
+      </w:pPr>
+      <w:r>
+        <w:t>j</w:t>
+      </w:r>
+      <w:r>
+        <w:t>ak s mým souzní</w:t>
+      </w:r>
+      <w:r>
+        <w:t xml:space="preserve"> a </w:t>
+      </w:r>
+      <w:r>
+        <w:t xml:space="preserve">jak </w:t>
+      </w:r>
+      <w:r>
+        <w:t>je</w:t>
+      </w:r>
+      <w:r>
+        <w:t>!</w:t>
+      </w:r>
+    </w:p>
+    <w:p>
+      <w:pPr>
+        <w:pStyle w:val="Sloka"/>
+      </w:pPr>
+    </w:p>
+    <w:p>
+      <w:pPr>
+        <w:pStyle w:val="Sloka"/>
+      </w:pPr>
+      <w:r>
+        <w:t xml:space="preserve">I v Noci </w:t>
+      </w:r>
+      <w:r>
+        <w:t>vší</w:t>
+      </w:r>
+      <w:r>
+        <w:t xml:space="preserve"> Noci</w:t>
+      </w:r>
       <w:r>
         <w:t xml:space="preserve"> </w:t>
       </w:r>
-    </w:p>
-    <w:p>
-      <w:pPr>
-        <w:pStyle w:val="Sloka"/>
-      </w:pPr>
-      <w:r>
-        <w:t>j</w:t>
-      </w:r>
-      <w:r>
-        <w:t>ak s mým souzní</w:t>
-      </w:r>
-      <w:r>
-        <w:t xml:space="preserve"> a </w:t>
-      </w:r>
-      <w:r>
-        <w:t xml:space="preserve">jak </w:t>
-      </w:r>
-      <w:r>
-        <w:t>je</w:t>
-      </w:r>
-      <w:r>
-        <w:t>!</w:t>
-      </w:r>
-    </w:p>
-    <w:p>
-      <w:pPr>
-        <w:pStyle w:val="Sloka"/>
-      </w:pPr>
-    </w:p>
-    <w:p>
-      <w:pPr>
-        <w:pStyle w:val="Sloka"/>
-      </w:pPr>
-      <w:r>
-        <w:t xml:space="preserve">I v Noci </w:t>
-      </w:r>
-      <w:r>
-        <w:t>vší</w:t>
-      </w:r>
-      <w:r>
-        <w:t xml:space="preserve"> Noci</w:t>
+      <w:r>
+        <w:t xml:space="preserve">slunce vidí </w:t>
+      </w:r>
+      <w:proofErr w:type="gramStart"/>
+      <w:r>
+        <w:t>v</w:t>
+      </w:r>
+      <w:proofErr w:type="gramEnd"/>
+      <w:r>
+        <w:t> Vás</w:t>
+      </w:r>
+    </w:p>
+    <w:p>
+      <w:pPr>
+        <w:pStyle w:val="Sloka"/>
+      </w:pPr>
+      <w:proofErr w:type="gramStart"/>
+      <w:r>
+        <w:t>pří</w:t>
+      </w:r>
+      <w:r>
+        <w:t>sluhou</w:t>
       </w:r>
       <w:r>
         <w:t xml:space="preserve"> </w:t>
       </w:r>
       <w:r>
-        <w:t xml:space="preserve">slunce vidí </w:t>
-      </w:r>
-      <w:proofErr w:type="gramStart"/>
-      <w:r>
-        <w:t>v</w:t>
+        <w:t xml:space="preserve"> </w:t>
+      </w:r>
+      <w:r>
+        <w:t>odlesk</w:t>
+      </w:r>
+      <w:r>
+        <w:t>em</w:t>
       </w:r>
       <w:proofErr w:type="gramEnd"/>
-      <w:r>
-        <w:t> Vás</w:t>
-      </w:r>
-    </w:p>
-    <w:p>
-      <w:pPr>
-        <w:pStyle w:val="Sloka"/>
-      </w:pPr>
-      <w:r>
-        <w:t>pří</w:t>
-      </w:r>
-      <w:r>
-        <w:t>sluhou</w:t>
-      </w:r>
-      <w:r>
-        <w:t xml:space="preserve"> </w:t>
-      </w:r>
-      <w:r>
-        <w:t>odlesk</w:t>
-      </w:r>
-      <w:r>
-        <w:t>u</w:t>
-      </w:r>
       <w:r>
         <w:t xml:space="preserve"> </w:t>
       </w:r>
@@ -28253,25 +28417,20 @@
       <w:r>
         <w:t>religie</w:t>
       </w:r>
+      <w:bookmarkStart w:id="47" w:name="_Toc66495835"/>
       <w:proofErr w:type="spellEnd"/>
-      <w:r>
-        <w:br w:type="page"/>
-      </w:r>
-    </w:p>
-    <w:p>
-      <w:pPr>
-        <w:rPr>
-          <w:rFonts w:ascii="Times New Roman" w:eastAsia="Times New Roman" w:hAnsi="Times New Roman" w:cs="Times New Roman"/>
-          <w:i/>
-          <w:color w:val="000000"/>
-          <w:sz w:val="40"/>
-          <w:szCs w:val="32"/>
-          <w:lang w:eastAsia="cs-CZ"/>
-        </w:rPr>
-      </w:pPr>
-      <w:bookmarkStart w:id="47" w:name="_Toc66495835"/>
-      <w:r>
-        <w:lastRenderedPageBreak/>
+    </w:p>
+    <w:p>
+      <w:pPr>
+        <w:rPr>
+          <w:rFonts w:ascii="Times New Roman" w:eastAsia="Times New Roman" w:hAnsi="Times New Roman" w:cs="Times New Roman"/>
+          <w:color w:val="000000"/>
+          <w:sz w:val="32"/>
+          <w:szCs w:val="32"/>
+          <w:lang w:eastAsia="cs-CZ"/>
+        </w:rPr>
+      </w:pPr>
+      <w:r>
         <w:br w:type="page"/>
       </w:r>
     </w:p>

</xml_diff>